<commit_message>
visual studio code upload
</commit_message>
<xml_diff>
--- a/documents/PHP.docx
+++ b/documents/PHP.docx
@@ -565,12 +565,2014 @@
           <w:lang w:val="en-US"/>
         </w:rPr>
       </w:pPr>
-      <w:r>
-        <w:rPr>
-          <w:lang w:val="en-US"/>
-        </w:rPr>
-        <w:t>https://www.php.net/manual</w:t>
-      </w:r>
+      <w:hyperlink r:id="rId11" w:history="1">
+        <w:r>
+          <w:rPr>
+            <w:rStyle w:val="Collegamentoipertestuale"/>
+            <w:lang w:val="en-US"/>
+          </w:rPr>
+          <w:t>https://www.php.net/manual</w:t>
+        </w:r>
+      </w:hyperlink>
+    </w:p>
+    <w:p>
+      <w:pPr>
+        <w:rPr>
+          <w:lang w:val="en-US"/>
+        </w:rPr>
+      </w:pPr>
+    </w:p>
+    <w:p>
+      <w:pPr>
+        <w:rPr>
+          <w:rFonts w:ascii="Verdana" w:hAnsi="Verdana"/>
+          <w:color w:val="000000"/>
+          <w:sz w:val="23"/>
+          <w:szCs w:val="23"/>
+          <w:shd w:val="clear" w:color="auto" w:fill="FFFFFF"/>
+          <w:lang w:val="en-US"/>
+        </w:rPr>
+      </w:pPr>
+      <w:r>
+        <w:rPr>
+          <w:rFonts w:ascii="Verdana" w:hAnsi="Verdana"/>
+          <w:color w:val="000000"/>
+          <w:sz w:val="23"/>
+          <w:szCs w:val="23"/>
+          <w:shd w:val="clear" w:color="auto" w:fill="FFFFFF"/>
+          <w:lang w:val="en-US"/>
+        </w:rPr>
+        <w:t>A numeric value that is larger than PHP_FLOAT_MAX is considered infinite.</w:t>
+      </w:r>
+    </w:p>
+    <w:p>
+      <w:pPr>
+        <w:rPr>
+          <w:rFonts w:ascii="Verdana" w:hAnsi="Verdana"/>
+          <w:color w:val="000000"/>
+          <w:sz w:val="13"/>
+          <w:szCs w:val="13"/>
+          <w:shd w:val="clear" w:color="auto" w:fill="FFFFFF"/>
+          <w:lang w:val="en-US"/>
+        </w:rPr>
+      </w:pPr>
+      <w:proofErr w:type="spellStart"/>
+      <w:r>
+        <w:rPr>
+          <w:rFonts w:ascii="Verdana" w:hAnsi="Verdana"/>
+          <w:color w:val="000000"/>
+          <w:sz w:val="13"/>
+          <w:szCs w:val="13"/>
+          <w:shd w:val="clear" w:color="auto" w:fill="FFFFFF"/>
+          <w:lang w:val="en-US"/>
+        </w:rPr>
+        <w:t>NaN</w:t>
+      </w:r>
+      <w:proofErr w:type="spellEnd"/>
+      <w:r>
+        <w:rPr>
+          <w:rFonts w:ascii="Verdana" w:hAnsi="Verdana"/>
+          <w:color w:val="000000"/>
+          <w:sz w:val="13"/>
+          <w:szCs w:val="13"/>
+          <w:shd w:val="clear" w:color="auto" w:fill="FFFFFF"/>
+          <w:lang w:val="en-US"/>
+        </w:rPr>
+        <w:t xml:space="preserve"> stands for Not a Number.</w:t>
+      </w:r>
+    </w:p>
+    <w:p>
+      <w:pPr>
+        <w:rPr>
+          <w:rFonts w:ascii="Verdana" w:hAnsi="Verdana"/>
+          <w:color w:val="000000"/>
+          <w:sz w:val="13"/>
+          <w:szCs w:val="13"/>
+          <w:shd w:val="clear" w:color="auto" w:fill="FFFFFF"/>
+        </w:rPr>
+      </w:pPr>
+      <w:r>
+        <w:rPr>
+          <w:rFonts w:ascii="Verdana" w:hAnsi="Verdana"/>
+          <w:color w:val="000000"/>
+          <w:sz w:val="13"/>
+          <w:szCs w:val="13"/>
+          <w:shd w:val="clear" w:color="auto" w:fill="FFFFFF"/>
+        </w:rPr>
+        <w:lastRenderedPageBreak/>
+        <w:t>Creazione di una costante:</w:t>
+      </w:r>
+    </w:p>
+    <w:p>
+      <w:pPr>
+        <w:rPr>
+          <w:rFonts w:ascii="Consolas" w:hAnsi="Consolas"/>
+          <w:color w:val="000000"/>
+          <w:sz w:val="13"/>
+          <w:szCs w:val="13"/>
+          <w:shd w:val="clear" w:color="auto" w:fill="FFFFFF"/>
+        </w:rPr>
+      </w:pPr>
+      <w:proofErr w:type="spellStart"/>
+      <w:r>
+        <w:rPr>
+          <w:rFonts w:ascii="Consolas" w:hAnsi="Consolas"/>
+          <w:color w:val="000000"/>
+          <w:sz w:val="13"/>
+          <w:szCs w:val="13"/>
+          <w:shd w:val="clear" w:color="auto" w:fill="FFFFFF"/>
+        </w:rPr>
+        <w:t>define</w:t>
+      </w:r>
+      <w:proofErr w:type="spellEnd"/>
+      <w:r>
+        <w:rPr>
+          <w:rFonts w:ascii="Consolas" w:hAnsi="Consolas"/>
+          <w:color w:val="000000"/>
+          <w:sz w:val="13"/>
+          <w:szCs w:val="13"/>
+          <w:shd w:val="clear" w:color="auto" w:fill="FFFFFF"/>
+        </w:rPr>
+        <w:t>(</w:t>
+      </w:r>
+      <w:r>
+        <w:rPr>
+          <w:rStyle w:val="phpstringcolor"/>
+          <w:rFonts w:ascii="Consolas" w:hAnsi="Consolas"/>
+          <w:color w:val="A52A2A"/>
+          <w:sz w:val="13"/>
+          <w:szCs w:val="13"/>
+          <w:shd w:val="clear" w:color="auto" w:fill="FFFFFF"/>
+        </w:rPr>
+        <w:t>"GREETING"</w:t>
+      </w:r>
+      <w:r>
+        <w:rPr>
+          <w:rFonts w:ascii="Consolas" w:hAnsi="Consolas"/>
+          <w:color w:val="000000"/>
+          <w:sz w:val="13"/>
+          <w:szCs w:val="13"/>
+          <w:shd w:val="clear" w:color="auto" w:fill="FFFFFF"/>
+        </w:rPr>
+        <w:t>, </w:t>
+      </w:r>
+      <w:r>
+        <w:rPr>
+          <w:rStyle w:val="phpstringcolor"/>
+          <w:rFonts w:ascii="Consolas" w:hAnsi="Consolas"/>
+          <w:color w:val="A52A2A"/>
+          <w:sz w:val="13"/>
+          <w:szCs w:val="13"/>
+          <w:shd w:val="clear" w:color="auto" w:fill="FFFFFF"/>
+        </w:rPr>
+        <w:t xml:space="preserve">"Welcome </w:t>
+      </w:r>
+      <w:proofErr w:type="spellStart"/>
+      <w:r>
+        <w:rPr>
+          <w:rStyle w:val="phpstringcolor"/>
+          <w:rFonts w:ascii="Consolas" w:hAnsi="Consolas"/>
+          <w:color w:val="A52A2A"/>
+          <w:sz w:val="13"/>
+          <w:szCs w:val="13"/>
+          <w:shd w:val="clear" w:color="auto" w:fill="FFFFFF"/>
+        </w:rPr>
+        <w:t>to</w:t>
+      </w:r>
+      <w:proofErr w:type="spellEnd"/>
+      <w:r>
+        <w:rPr>
+          <w:rStyle w:val="phpstringcolor"/>
+          <w:rFonts w:ascii="Consolas" w:hAnsi="Consolas"/>
+          <w:color w:val="A52A2A"/>
+          <w:sz w:val="13"/>
+          <w:szCs w:val="13"/>
+          <w:shd w:val="clear" w:color="auto" w:fill="FFFFFF"/>
+        </w:rPr>
+        <w:t xml:space="preserve"> W3Schools.com!"</w:t>
+      </w:r>
+      <w:r>
+        <w:rPr>
+          <w:rFonts w:ascii="Consolas" w:hAnsi="Consolas"/>
+          <w:color w:val="000000"/>
+          <w:sz w:val="13"/>
+          <w:szCs w:val="13"/>
+          <w:shd w:val="clear" w:color="auto" w:fill="FFFFFF"/>
+        </w:rPr>
+        <w:t>);</w:t>
+      </w:r>
+    </w:p>
+    <w:p>
+      <w:pPr>
+        <w:rPr>
+          <w:rFonts w:ascii="Consolas" w:hAnsi="Consolas"/>
+          <w:color w:val="000000"/>
+          <w:sz w:val="13"/>
+          <w:szCs w:val="13"/>
+          <w:shd w:val="clear" w:color="auto" w:fill="FFFFFF"/>
+        </w:rPr>
+      </w:pPr>
+      <w:r>
+        <w:rPr>
+          <w:rFonts w:ascii="Consolas" w:hAnsi="Consolas"/>
+          <w:color w:val="000000"/>
+          <w:sz w:val="13"/>
+          <w:szCs w:val="13"/>
+          <w:shd w:val="clear" w:color="auto" w:fill="FFFFFF"/>
+        </w:rPr>
+        <w:t xml:space="preserve">interazione attraverso un </w:t>
+      </w:r>
+      <w:proofErr w:type="spellStart"/>
+      <w:r>
+        <w:rPr>
+          <w:rFonts w:ascii="Consolas" w:hAnsi="Consolas"/>
+          <w:color w:val="000000"/>
+          <w:sz w:val="13"/>
+          <w:szCs w:val="13"/>
+          <w:shd w:val="clear" w:color="auto" w:fill="FFFFFF"/>
+        </w:rPr>
+        <w:t>dictionary</w:t>
+      </w:r>
+      <w:proofErr w:type="spellEnd"/>
+      <w:r>
+        <w:rPr>
+          <w:rFonts w:ascii="Consolas" w:hAnsi="Consolas"/>
+          <w:color w:val="000000"/>
+          <w:sz w:val="13"/>
+          <w:szCs w:val="13"/>
+          <w:shd w:val="clear" w:color="auto" w:fill="FFFFFF"/>
+        </w:rPr>
+        <w:t>:</w:t>
+      </w:r>
+    </w:p>
+    <w:p>
+      <w:r>
+        <w:rPr>
+          <w:noProof/>
+          <w:lang w:eastAsia="it-IT"/>
+        </w:rPr>
+        <w:drawing>
+          <wp:inline distT="0" distB="0" distL="0" distR="0">
+            <wp:extent cx="3161731" cy="1532809"/>
+            <wp:effectExtent l="19050" t="0" r="569" b="0"/>
+            <wp:docPr id="22" name="Immagine 22"/>
+            <wp:cNvGraphicFramePr>
+              <a:graphicFrameLocks xmlns:a="http://schemas.openxmlformats.org/drawingml/2006/main" noChangeAspect="1"/>
+            </wp:cNvGraphicFramePr>
+            <a:graphic xmlns:a="http://schemas.openxmlformats.org/drawingml/2006/main">
+              <a:graphicData uri="http://schemas.openxmlformats.org/drawingml/2006/picture">
+                <pic:pic xmlns:pic="http://schemas.openxmlformats.org/drawingml/2006/picture">
+                  <pic:nvPicPr>
+                    <pic:cNvPr id="0" name="Picture 22"/>
+                    <pic:cNvPicPr>
+                      <a:picLocks noChangeAspect="1" noChangeArrowheads="1"/>
+                    </pic:cNvPicPr>
+                  </pic:nvPicPr>
+                  <pic:blipFill>
+                    <a:blip r:embed="rId12"/>
+                    <a:srcRect/>
+                    <a:stretch>
+                      <a:fillRect/>
+                    </a:stretch>
+                  </pic:blipFill>
+                  <pic:spPr bwMode="auto">
+                    <a:xfrm>
+                      <a:off x="0" y="0"/>
+                      <a:ext cx="3161690" cy="1532789"/>
+                    </a:xfrm>
+                    <a:prstGeom prst="rect">
+                      <a:avLst/>
+                    </a:prstGeom>
+                    <a:noFill/>
+                    <a:ln w="9525">
+                      <a:noFill/>
+                      <a:miter lim="800000"/>
+                      <a:headEnd/>
+                      <a:tailEnd/>
+                    </a:ln>
+                  </pic:spPr>
+                </pic:pic>
+              </a:graphicData>
+            </a:graphic>
+          </wp:inline>
+        </w:drawing>
+      </w:r>
+    </w:p>
+    <w:p>
+      <w:pPr>
+        <w:rPr>
+          <w:rFonts w:ascii="Verdana" w:hAnsi="Verdana"/>
+          <w:color w:val="000000"/>
+          <w:sz w:val="23"/>
+          <w:szCs w:val="23"/>
+          <w:shd w:val="clear" w:color="auto" w:fill="FFFFFF"/>
+          <w:lang w:val="en-US"/>
+        </w:rPr>
+      </w:pPr>
+      <w:r>
+        <w:rPr>
+          <w:rFonts w:ascii="Verdana" w:hAnsi="Verdana"/>
+          <w:color w:val="000000"/>
+          <w:sz w:val="23"/>
+          <w:szCs w:val="23"/>
+          <w:shd w:val="clear" w:color="auto" w:fill="FFFFFF"/>
+          <w:lang w:val="en-US"/>
+        </w:rPr>
+        <w:t>Some predefined variables in PHP are "</w:t>
+      </w:r>
+      <w:proofErr w:type="spellStart"/>
+      <w:r>
+        <w:rPr>
+          <w:rFonts w:ascii="Verdana" w:hAnsi="Verdana"/>
+          <w:color w:val="000000"/>
+          <w:sz w:val="23"/>
+          <w:szCs w:val="23"/>
+          <w:shd w:val="clear" w:color="auto" w:fill="FFFFFF"/>
+          <w:lang w:val="en-US"/>
+        </w:rPr>
+        <w:t>superglobals</w:t>
+      </w:r>
+      <w:proofErr w:type="spellEnd"/>
+      <w:r>
+        <w:rPr>
+          <w:rFonts w:ascii="Verdana" w:hAnsi="Verdana"/>
+          <w:color w:val="000000"/>
+          <w:sz w:val="23"/>
+          <w:szCs w:val="23"/>
+          <w:shd w:val="clear" w:color="auto" w:fill="FFFFFF"/>
+          <w:lang w:val="en-US"/>
+        </w:rPr>
+        <w:t>", which means that they are always accessible</w:t>
+      </w:r>
+    </w:p>
+    <w:p>
+      <w:pPr>
+        <w:numPr>
+          <w:ilvl w:val="0"/>
+          <w:numId w:val="2"/>
+        </w:numPr>
+        <w:shd w:val="clear" w:color="auto" w:fill="FFFFFF"/>
+        <w:spacing w:before="100" w:beforeAutospacing="1" w:after="100" w:afterAutospacing="1" w:line="240" w:lineRule="auto"/>
+        <w:rPr>
+          <w:rFonts w:ascii="Verdana" w:eastAsia="Times New Roman" w:hAnsi="Verdana" w:cs="Times New Roman"/>
+          <w:color w:val="000000"/>
+          <w:sz w:val="13"/>
+          <w:szCs w:val="13"/>
+          <w:lang w:eastAsia="it-IT"/>
+        </w:rPr>
+      </w:pPr>
+      <w:proofErr w:type="spellStart"/>
+      <w:r>
+        <w:rPr>
+          <w:rFonts w:ascii="Verdana" w:eastAsia="Times New Roman" w:hAnsi="Verdana" w:cs="Times New Roman"/>
+          <w:color w:val="000000"/>
+          <w:sz w:val="13"/>
+          <w:szCs w:val="13"/>
+          <w:lang w:eastAsia="it-IT"/>
+        </w:rPr>
+        <w:t>$GLOBALS</w:t>
+      </w:r>
+      <w:proofErr w:type="spellEnd"/>
+    </w:p>
+    <w:p>
+      <w:pPr>
+        <w:numPr>
+          <w:ilvl w:val="0"/>
+          <w:numId w:val="2"/>
+        </w:numPr>
+        <w:shd w:val="clear" w:color="auto" w:fill="FFFFFF"/>
+        <w:spacing w:before="100" w:beforeAutospacing="1" w:after="100" w:afterAutospacing="1" w:line="240" w:lineRule="auto"/>
+        <w:rPr>
+          <w:rFonts w:ascii="Verdana" w:eastAsia="Times New Roman" w:hAnsi="Verdana" w:cs="Times New Roman"/>
+          <w:color w:val="000000"/>
+          <w:sz w:val="13"/>
+          <w:szCs w:val="13"/>
+          <w:lang w:eastAsia="it-IT"/>
+        </w:rPr>
+      </w:pPr>
+      <w:r>
+        <w:rPr>
+          <w:rFonts w:ascii="Verdana" w:eastAsia="Times New Roman" w:hAnsi="Verdana" w:cs="Times New Roman"/>
+          <w:color w:val="000000"/>
+          <w:sz w:val="13"/>
+          <w:szCs w:val="13"/>
+          <w:lang w:eastAsia="it-IT"/>
+        </w:rPr>
+        <w:t>$_SERVER</w:t>
+      </w:r>
+    </w:p>
+    <w:p>
+      <w:pPr>
+        <w:numPr>
+          <w:ilvl w:val="0"/>
+          <w:numId w:val="2"/>
+        </w:numPr>
+        <w:shd w:val="clear" w:color="auto" w:fill="FFFFFF"/>
+        <w:spacing w:before="100" w:beforeAutospacing="1" w:after="100" w:afterAutospacing="1" w:line="240" w:lineRule="auto"/>
+        <w:rPr>
+          <w:rFonts w:ascii="Verdana" w:eastAsia="Times New Roman" w:hAnsi="Verdana" w:cs="Times New Roman"/>
+          <w:color w:val="000000"/>
+          <w:sz w:val="13"/>
+          <w:szCs w:val="13"/>
+          <w:lang w:eastAsia="it-IT"/>
+        </w:rPr>
+      </w:pPr>
+      <w:r>
+        <w:rPr>
+          <w:rFonts w:ascii="Verdana" w:eastAsia="Times New Roman" w:hAnsi="Verdana" w:cs="Times New Roman"/>
+          <w:color w:val="000000"/>
+          <w:sz w:val="13"/>
+          <w:szCs w:val="13"/>
+          <w:lang w:eastAsia="it-IT"/>
+        </w:rPr>
+        <w:t>$_REQUEST</w:t>
+      </w:r>
+    </w:p>
+    <w:p>
+      <w:pPr>
+        <w:numPr>
+          <w:ilvl w:val="0"/>
+          <w:numId w:val="2"/>
+        </w:numPr>
+        <w:shd w:val="clear" w:color="auto" w:fill="FFFFFF"/>
+        <w:spacing w:before="100" w:beforeAutospacing="1" w:after="100" w:afterAutospacing="1" w:line="240" w:lineRule="auto"/>
+        <w:rPr>
+          <w:rFonts w:ascii="Verdana" w:eastAsia="Times New Roman" w:hAnsi="Verdana" w:cs="Times New Roman"/>
+          <w:color w:val="000000"/>
+          <w:sz w:val="13"/>
+          <w:szCs w:val="13"/>
+          <w:lang w:eastAsia="it-IT"/>
+        </w:rPr>
+      </w:pPr>
+      <w:r>
+        <w:rPr>
+          <w:rFonts w:ascii="Verdana" w:eastAsia="Times New Roman" w:hAnsi="Verdana" w:cs="Times New Roman"/>
+          <w:color w:val="000000"/>
+          <w:sz w:val="13"/>
+          <w:szCs w:val="13"/>
+          <w:lang w:eastAsia="it-IT"/>
+        </w:rPr>
+        <w:t>$_POST</w:t>
+      </w:r>
+    </w:p>
+    <w:p>
+      <w:pPr>
+        <w:numPr>
+          <w:ilvl w:val="0"/>
+          <w:numId w:val="2"/>
+        </w:numPr>
+        <w:shd w:val="clear" w:color="auto" w:fill="FFFFFF"/>
+        <w:spacing w:before="100" w:beforeAutospacing="1" w:after="100" w:afterAutospacing="1" w:line="240" w:lineRule="auto"/>
+        <w:rPr>
+          <w:rFonts w:ascii="Verdana" w:eastAsia="Times New Roman" w:hAnsi="Verdana" w:cs="Times New Roman"/>
+          <w:color w:val="000000"/>
+          <w:sz w:val="13"/>
+          <w:szCs w:val="13"/>
+          <w:lang w:eastAsia="it-IT"/>
+        </w:rPr>
+      </w:pPr>
+      <w:r>
+        <w:rPr>
+          <w:rFonts w:ascii="Verdana" w:eastAsia="Times New Roman" w:hAnsi="Verdana" w:cs="Times New Roman"/>
+          <w:color w:val="000000"/>
+          <w:sz w:val="13"/>
+          <w:szCs w:val="13"/>
+          <w:lang w:eastAsia="it-IT"/>
+        </w:rPr>
+        <w:t>$_GET</w:t>
+      </w:r>
+    </w:p>
+    <w:p>
+      <w:pPr>
+        <w:numPr>
+          <w:ilvl w:val="0"/>
+          <w:numId w:val="2"/>
+        </w:numPr>
+        <w:shd w:val="clear" w:color="auto" w:fill="FFFFFF"/>
+        <w:spacing w:before="100" w:beforeAutospacing="1" w:after="100" w:afterAutospacing="1" w:line="240" w:lineRule="auto"/>
+        <w:rPr>
+          <w:rFonts w:ascii="Verdana" w:eastAsia="Times New Roman" w:hAnsi="Verdana" w:cs="Times New Roman"/>
+          <w:color w:val="000000"/>
+          <w:sz w:val="13"/>
+          <w:szCs w:val="13"/>
+          <w:lang w:eastAsia="it-IT"/>
+        </w:rPr>
+      </w:pPr>
+      <w:r>
+        <w:rPr>
+          <w:rFonts w:ascii="Verdana" w:eastAsia="Times New Roman" w:hAnsi="Verdana" w:cs="Times New Roman"/>
+          <w:color w:val="000000"/>
+          <w:sz w:val="13"/>
+          <w:szCs w:val="13"/>
+          <w:lang w:eastAsia="it-IT"/>
+        </w:rPr>
+        <w:t>$_FILES</w:t>
+      </w:r>
+    </w:p>
+    <w:p>
+      <w:pPr>
+        <w:numPr>
+          <w:ilvl w:val="0"/>
+          <w:numId w:val="2"/>
+        </w:numPr>
+        <w:shd w:val="clear" w:color="auto" w:fill="FFFFFF"/>
+        <w:spacing w:before="100" w:beforeAutospacing="1" w:after="100" w:afterAutospacing="1" w:line="240" w:lineRule="auto"/>
+        <w:rPr>
+          <w:rFonts w:ascii="Verdana" w:eastAsia="Times New Roman" w:hAnsi="Verdana" w:cs="Times New Roman"/>
+          <w:color w:val="000000"/>
+          <w:sz w:val="13"/>
+          <w:szCs w:val="13"/>
+          <w:lang w:eastAsia="it-IT"/>
+        </w:rPr>
+      </w:pPr>
+      <w:r>
+        <w:rPr>
+          <w:rFonts w:ascii="Verdana" w:eastAsia="Times New Roman" w:hAnsi="Verdana" w:cs="Times New Roman"/>
+          <w:color w:val="000000"/>
+          <w:sz w:val="13"/>
+          <w:szCs w:val="13"/>
+          <w:lang w:eastAsia="it-IT"/>
+        </w:rPr>
+        <w:t>$_ENV</w:t>
+      </w:r>
+    </w:p>
+    <w:p>
+      <w:pPr>
+        <w:numPr>
+          <w:ilvl w:val="0"/>
+          <w:numId w:val="2"/>
+        </w:numPr>
+        <w:shd w:val="clear" w:color="auto" w:fill="FFFFFF"/>
+        <w:spacing w:before="100" w:beforeAutospacing="1" w:after="100" w:afterAutospacing="1" w:line="240" w:lineRule="auto"/>
+        <w:rPr>
+          <w:rFonts w:ascii="Verdana" w:eastAsia="Times New Roman" w:hAnsi="Verdana" w:cs="Times New Roman"/>
+          <w:color w:val="000000"/>
+          <w:sz w:val="13"/>
+          <w:szCs w:val="13"/>
+          <w:lang w:eastAsia="it-IT"/>
+        </w:rPr>
+      </w:pPr>
+      <w:r>
+        <w:rPr>
+          <w:rFonts w:ascii="Verdana" w:eastAsia="Times New Roman" w:hAnsi="Verdana" w:cs="Times New Roman"/>
+          <w:color w:val="000000"/>
+          <w:sz w:val="13"/>
+          <w:szCs w:val="13"/>
+          <w:lang w:eastAsia="it-IT"/>
+        </w:rPr>
+        <w:t>$_COOKIE</w:t>
+      </w:r>
+    </w:p>
+    <w:p>
+      <w:pPr>
+        <w:numPr>
+          <w:ilvl w:val="0"/>
+          <w:numId w:val="2"/>
+        </w:numPr>
+        <w:shd w:val="clear" w:color="auto" w:fill="FFFFFF"/>
+        <w:spacing w:before="100" w:beforeAutospacing="1" w:after="100" w:afterAutospacing="1" w:line="240" w:lineRule="auto"/>
+        <w:rPr>
+          <w:rFonts w:ascii="Verdana" w:eastAsia="Times New Roman" w:hAnsi="Verdana" w:cs="Times New Roman"/>
+          <w:color w:val="000000"/>
+          <w:sz w:val="13"/>
+          <w:szCs w:val="13"/>
+          <w:lang w:eastAsia="it-IT"/>
+        </w:rPr>
+      </w:pPr>
+      <w:r>
+        <w:rPr>
+          <w:rFonts w:ascii="Verdana" w:eastAsia="Times New Roman" w:hAnsi="Verdana" w:cs="Times New Roman"/>
+          <w:color w:val="000000"/>
+          <w:sz w:val="13"/>
+          <w:szCs w:val="13"/>
+          <w:lang w:eastAsia="it-IT"/>
+        </w:rPr>
+        <w:t>$_SESSION</w:t>
+      </w:r>
+    </w:p>
+    <w:p>
+      <w:pPr>
+        <w:rPr>
+          <w:lang w:val="en-US"/>
+        </w:rPr>
+      </w:pPr>
+    </w:p>
+    <w:p>
+      <w:pPr>
+        <w:rPr>
+          <w:rFonts w:ascii="Verdana" w:hAnsi="Verdana"/>
+          <w:color w:val="000000"/>
+          <w:sz w:val="23"/>
+          <w:szCs w:val="23"/>
+          <w:shd w:val="clear" w:color="auto" w:fill="FFFFFF"/>
+          <w:lang w:val="en-US"/>
+        </w:rPr>
+      </w:pPr>
+      <w:r>
+        <w:rPr>
+          <w:rFonts w:ascii="Verdana" w:hAnsi="Verdana"/>
+          <w:color w:val="000000"/>
+          <w:sz w:val="23"/>
+          <w:szCs w:val="23"/>
+          <w:shd w:val="clear" w:color="auto" w:fill="FFFFFF"/>
+          <w:lang w:val="en-US"/>
+        </w:rPr>
+        <w:t xml:space="preserve">$_GET retrieves variables from the </w:t>
+      </w:r>
+      <w:proofErr w:type="spellStart"/>
+      <w:r>
+        <w:rPr>
+          <w:rFonts w:ascii="Verdana" w:hAnsi="Verdana"/>
+          <w:color w:val="000000"/>
+          <w:sz w:val="23"/>
+          <w:szCs w:val="23"/>
+          <w:shd w:val="clear" w:color="auto" w:fill="FFFFFF"/>
+          <w:lang w:val="en-US"/>
+        </w:rPr>
+        <w:t>querystring</w:t>
+      </w:r>
+      <w:proofErr w:type="spellEnd"/>
+      <w:r>
+        <w:rPr>
+          <w:rFonts w:ascii="Verdana" w:hAnsi="Verdana"/>
+          <w:color w:val="000000"/>
+          <w:sz w:val="23"/>
+          <w:szCs w:val="23"/>
+          <w:shd w:val="clear" w:color="auto" w:fill="FFFFFF"/>
+          <w:lang w:val="en-US"/>
+        </w:rPr>
+        <w:t>, or your URL.&gt;</w:t>
+      </w:r>
+    </w:p>
+    <w:p>
+      <w:pPr>
+        <w:rPr>
+          <w:rFonts w:ascii="Verdana" w:hAnsi="Verdana"/>
+          <w:color w:val="000000"/>
+          <w:sz w:val="23"/>
+          <w:szCs w:val="23"/>
+          <w:shd w:val="clear" w:color="auto" w:fill="FFFFFF"/>
+          <w:lang w:val="en-US"/>
+        </w:rPr>
+      </w:pPr>
+      <w:r>
+        <w:rPr>
+          <w:rFonts w:ascii="Verdana" w:hAnsi="Verdana"/>
+          <w:color w:val="000000"/>
+          <w:sz w:val="23"/>
+          <w:szCs w:val="23"/>
+          <w:shd w:val="clear" w:color="auto" w:fill="FFFFFF"/>
+          <w:lang w:val="en-US"/>
+        </w:rPr>
+        <w:t>$_POST retrieves variables from a POST method, such as (generally) forms.</w:t>
+      </w:r>
+    </w:p>
+    <w:p>
+      <w:pPr>
+        <w:rPr>
+          <w:rFonts w:ascii="Verdana" w:hAnsi="Verdana"/>
+          <w:color w:val="000000"/>
+          <w:sz w:val="23"/>
+          <w:szCs w:val="23"/>
+          <w:shd w:val="clear" w:color="auto" w:fill="FFFFFF"/>
+          <w:lang w:val="en-US"/>
+        </w:rPr>
+      </w:pPr>
+      <w:r>
+        <w:rPr>
+          <w:rFonts w:ascii="Verdana" w:hAnsi="Verdana"/>
+          <w:color w:val="000000"/>
+          <w:sz w:val="23"/>
+          <w:szCs w:val="23"/>
+          <w:shd w:val="clear" w:color="auto" w:fill="FFFFFF"/>
+          <w:lang w:val="en-US"/>
+        </w:rPr>
+        <w:t>$_REQUEST is a merging of $_GET and $_POST where $_POST overrides $_GET.</w:t>
+      </w:r>
+    </w:p>
+    <w:p>
+      <w:pPr>
+        <w:rPr>
+          <w:rFonts w:ascii="Verdana" w:hAnsi="Verdana"/>
+          <w:color w:val="000000"/>
+          <w:sz w:val="23"/>
+          <w:szCs w:val="23"/>
+          <w:shd w:val="clear" w:color="auto" w:fill="FFFFFF"/>
+        </w:rPr>
+      </w:pPr>
+      <w:r>
+        <w:rPr>
+          <w:rFonts w:ascii="Verdana" w:hAnsi="Verdana"/>
+          <w:color w:val="000000"/>
+          <w:sz w:val="23"/>
+          <w:szCs w:val="23"/>
+          <w:shd w:val="clear" w:color="auto" w:fill="FFFFFF"/>
+        </w:rPr>
+        <w:t>Converte l’htm in testo per evitare attacchi</w:t>
+      </w:r>
+      <w:r>
+        <w:rPr>
+          <w:rFonts w:ascii="Verdana" w:hAnsi="Verdana"/>
+          <w:color w:val="000000"/>
+          <w:sz w:val="23"/>
+          <w:szCs w:val="23"/>
+          <w:shd w:val="clear" w:color="auto" w:fill="FFFFFF"/>
+        </w:rPr>
+        <w:t xml:space="preserve"> (cross-site-scripting)</w:t>
+      </w:r>
+      <w:r>
+        <w:rPr>
+          <w:rFonts w:ascii="Verdana" w:hAnsi="Verdana"/>
+          <w:color w:val="000000"/>
+          <w:sz w:val="23"/>
+          <w:szCs w:val="23"/>
+          <w:shd w:val="clear" w:color="auto" w:fill="FFFFFF"/>
+        </w:rPr>
+        <w:t>:</w:t>
+      </w:r>
+    </w:p>
+    <w:p>
+      <w:pPr>
+        <w:rPr>
+          <w:rFonts w:ascii="Consolas" w:hAnsi="Consolas"/>
+          <w:color w:val="000000"/>
+          <w:sz w:val="13"/>
+          <w:szCs w:val="13"/>
+          <w:shd w:val="clear" w:color="auto" w:fill="FFFFFF"/>
+        </w:rPr>
+      </w:pPr>
+      <w:proofErr w:type="spellStart"/>
+      <w:r>
+        <w:rPr>
+          <w:rFonts w:ascii="Consolas" w:hAnsi="Consolas"/>
+          <w:color w:val="000000"/>
+          <w:sz w:val="13"/>
+          <w:szCs w:val="13"/>
+          <w:shd w:val="clear" w:color="auto" w:fill="FFFFFF"/>
+        </w:rPr>
+        <w:t>htmlspecialchars</w:t>
+      </w:r>
+      <w:proofErr w:type="spellEnd"/>
+      <w:r>
+        <w:rPr>
+          <w:rFonts w:ascii="Consolas" w:hAnsi="Consolas"/>
+          <w:color w:val="000000"/>
+          <w:sz w:val="13"/>
+          <w:szCs w:val="13"/>
+          <w:shd w:val="clear" w:color="auto" w:fill="FFFFFF"/>
+        </w:rPr>
+        <w:t>(</w:t>
+      </w:r>
+      <w:r>
+        <w:rPr>
+          <w:rStyle w:val="phpglobalcolor"/>
+          <w:rFonts w:ascii="Consolas" w:hAnsi="Consolas"/>
+          <w:color w:val="DAA520"/>
+          <w:sz w:val="13"/>
+          <w:szCs w:val="13"/>
+          <w:shd w:val="clear" w:color="auto" w:fill="FFFFFF"/>
+        </w:rPr>
+        <w:t>$_SERVER</w:t>
+      </w:r>
+      <w:r>
+        <w:rPr>
+          <w:rFonts w:ascii="Consolas" w:hAnsi="Consolas"/>
+          <w:color w:val="000000"/>
+          <w:sz w:val="13"/>
+          <w:szCs w:val="13"/>
+          <w:shd w:val="clear" w:color="auto" w:fill="FFFFFF"/>
+        </w:rPr>
+        <w:t>[</w:t>
+      </w:r>
+      <w:r>
+        <w:rPr>
+          <w:rStyle w:val="phpstringcolor"/>
+          <w:rFonts w:ascii="Consolas" w:hAnsi="Consolas"/>
+          <w:color w:val="A52A2A"/>
+          <w:sz w:val="13"/>
+          <w:szCs w:val="13"/>
+          <w:shd w:val="clear" w:color="auto" w:fill="FFFFFF"/>
+        </w:rPr>
+        <w:t>"</w:t>
+      </w:r>
+      <w:proofErr w:type="spellStart"/>
+      <w:r>
+        <w:rPr>
+          <w:rStyle w:val="phpstringcolor"/>
+          <w:rFonts w:ascii="Consolas" w:hAnsi="Consolas"/>
+          <w:color w:val="A52A2A"/>
+          <w:sz w:val="13"/>
+          <w:szCs w:val="13"/>
+          <w:shd w:val="clear" w:color="auto" w:fill="FFFFFF"/>
+        </w:rPr>
+        <w:t>PHP_SELF</w:t>
+      </w:r>
+      <w:proofErr w:type="spellEnd"/>
+      <w:r>
+        <w:rPr>
+          <w:rStyle w:val="phpstringcolor"/>
+          <w:rFonts w:ascii="Consolas" w:hAnsi="Consolas"/>
+          <w:color w:val="A52A2A"/>
+          <w:sz w:val="13"/>
+          <w:szCs w:val="13"/>
+          <w:shd w:val="clear" w:color="auto" w:fill="FFFFFF"/>
+        </w:rPr>
+        <w:t>"</w:t>
+      </w:r>
+      <w:r>
+        <w:rPr>
+          <w:rFonts w:ascii="Consolas" w:hAnsi="Consolas"/>
+          <w:color w:val="000000"/>
+          <w:sz w:val="13"/>
+          <w:szCs w:val="13"/>
+          <w:shd w:val="clear" w:color="auto" w:fill="FFFFFF"/>
+        </w:rPr>
+        <w:t>])</w:t>
+      </w:r>
+    </w:p>
+    <w:p>
+      <w:pPr>
+        <w:rPr>
+          <w:rFonts w:ascii="Consolas" w:hAnsi="Consolas"/>
+          <w:color w:val="000000"/>
+          <w:sz w:val="13"/>
+          <w:szCs w:val="13"/>
+          <w:shd w:val="clear" w:color="auto" w:fill="FFFFFF"/>
+        </w:rPr>
+      </w:pPr>
+      <w:r>
+        <w:rPr>
+          <w:rFonts w:ascii="Consolas" w:hAnsi="Consolas"/>
+          <w:color w:val="000000"/>
+          <w:sz w:val="13"/>
+          <w:szCs w:val="13"/>
+          <w:shd w:val="clear" w:color="auto" w:fill="FFFFFF"/>
+        </w:rPr>
+        <w:t xml:space="preserve">include e </w:t>
+      </w:r>
+      <w:proofErr w:type="spellStart"/>
+      <w:r>
+        <w:rPr>
+          <w:rFonts w:ascii="Consolas" w:hAnsi="Consolas"/>
+          <w:color w:val="000000"/>
+          <w:sz w:val="13"/>
+          <w:szCs w:val="13"/>
+          <w:shd w:val="clear" w:color="auto" w:fill="FFFFFF"/>
+        </w:rPr>
+        <w:t>require</w:t>
+      </w:r>
+      <w:proofErr w:type="spellEnd"/>
+      <w:r>
+        <w:rPr>
+          <w:rFonts w:ascii="Consolas" w:hAnsi="Consolas"/>
+          <w:color w:val="000000"/>
+          <w:sz w:val="13"/>
+          <w:szCs w:val="13"/>
+          <w:shd w:val="clear" w:color="auto" w:fill="FFFFFF"/>
+        </w:rPr>
+        <w:t xml:space="preserve"> per includere i file.</w:t>
+      </w:r>
+    </w:p>
+    <w:p>
+      <w:pPr>
+        <w:rPr>
+          <w:rFonts w:ascii="Consolas" w:hAnsi="Consolas"/>
+          <w:color w:val="000000"/>
+          <w:sz w:val="13"/>
+          <w:szCs w:val="13"/>
+          <w:shd w:val="clear" w:color="auto" w:fill="FFFFFF"/>
+        </w:rPr>
+      </w:pPr>
+      <w:r>
+        <w:rPr>
+          <w:rFonts w:ascii="Consolas" w:hAnsi="Consolas"/>
+          <w:color w:val="000000"/>
+          <w:sz w:val="13"/>
+          <w:szCs w:val="13"/>
+          <w:shd w:val="clear" w:color="auto" w:fill="FFFFFF"/>
+        </w:rPr>
+        <w:t xml:space="preserve">(include include il file e procede </w:t>
+      </w:r>
+      <w:proofErr w:type="spellStart"/>
+      <w:r>
+        <w:rPr>
+          <w:rFonts w:ascii="Consolas" w:hAnsi="Consolas"/>
+          <w:color w:val="000000"/>
+          <w:sz w:val="13"/>
+          <w:szCs w:val="13"/>
+          <w:shd w:val="clear" w:color="auto" w:fill="FFFFFF"/>
+        </w:rPr>
+        <w:t>metre</w:t>
+      </w:r>
+      <w:proofErr w:type="spellEnd"/>
+      <w:r>
+        <w:rPr>
+          <w:rFonts w:ascii="Consolas" w:hAnsi="Consolas"/>
+          <w:color w:val="000000"/>
+          <w:sz w:val="13"/>
+          <w:szCs w:val="13"/>
+          <w:shd w:val="clear" w:color="auto" w:fill="FFFFFF"/>
+        </w:rPr>
+        <w:t xml:space="preserve"> </w:t>
+      </w:r>
+      <w:proofErr w:type="spellStart"/>
+      <w:r>
+        <w:rPr>
+          <w:rFonts w:ascii="Consolas" w:hAnsi="Consolas"/>
+          <w:color w:val="000000"/>
+          <w:sz w:val="13"/>
+          <w:szCs w:val="13"/>
+          <w:shd w:val="clear" w:color="auto" w:fill="FFFFFF"/>
+        </w:rPr>
+        <w:t>require</w:t>
+      </w:r>
+      <w:proofErr w:type="spellEnd"/>
+      <w:r>
+        <w:rPr>
+          <w:rFonts w:ascii="Consolas" w:hAnsi="Consolas"/>
+          <w:color w:val="000000"/>
+          <w:sz w:val="13"/>
+          <w:szCs w:val="13"/>
+          <w:shd w:val="clear" w:color="auto" w:fill="FFFFFF"/>
+        </w:rPr>
+        <w:t xml:space="preserve"> si ferma se non lo trova)</w:t>
+      </w:r>
+    </w:p>
+    <w:p>
+      <w:pPr>
+        <w:rPr>
+          <w:rFonts w:ascii="Verdana" w:hAnsi="Verdana"/>
+          <w:color w:val="000000"/>
+          <w:sz w:val="23"/>
+          <w:szCs w:val="23"/>
+          <w:shd w:val="clear" w:color="auto" w:fill="FFFFFF"/>
+        </w:rPr>
+      </w:pPr>
+      <w:r>
+        <w:rPr>
+          <w:rFonts w:ascii="Verdana" w:hAnsi="Verdana"/>
+          <w:color w:val="000000"/>
+          <w:sz w:val="23"/>
+          <w:szCs w:val="23"/>
+          <w:shd w:val="clear" w:color="auto" w:fill="FFFFFF"/>
+        </w:rPr>
+        <w:t xml:space="preserve">Abilitare </w:t>
+      </w:r>
+      <w:proofErr w:type="spellStart"/>
+      <w:r>
+        <w:rPr>
+          <w:rFonts w:ascii="Verdana" w:hAnsi="Verdana"/>
+          <w:color w:val="000000"/>
+          <w:sz w:val="23"/>
+          <w:szCs w:val="23"/>
+          <w:shd w:val="clear" w:color="auto" w:fill="FFFFFF"/>
+        </w:rPr>
+        <w:t>debug</w:t>
+      </w:r>
+      <w:proofErr w:type="spellEnd"/>
+      <w:r>
+        <w:rPr>
+          <w:rFonts w:ascii="Verdana" w:hAnsi="Verdana"/>
+          <w:color w:val="000000"/>
+          <w:sz w:val="23"/>
+          <w:szCs w:val="23"/>
+          <w:shd w:val="clear" w:color="auto" w:fill="FFFFFF"/>
+        </w:rPr>
+        <w:t xml:space="preserve"> in </w:t>
+      </w:r>
+      <w:proofErr w:type="spellStart"/>
+      <w:r>
+        <w:rPr>
+          <w:rFonts w:ascii="Verdana" w:hAnsi="Verdana"/>
+          <w:color w:val="000000"/>
+          <w:sz w:val="23"/>
+          <w:szCs w:val="23"/>
+          <w:shd w:val="clear" w:color="auto" w:fill="FFFFFF"/>
+        </w:rPr>
+        <w:t>visual</w:t>
+      </w:r>
+      <w:proofErr w:type="spellEnd"/>
+      <w:r>
+        <w:rPr>
+          <w:rFonts w:ascii="Verdana" w:hAnsi="Verdana"/>
+          <w:color w:val="000000"/>
+          <w:sz w:val="23"/>
+          <w:szCs w:val="23"/>
+          <w:shd w:val="clear" w:color="auto" w:fill="FFFFFF"/>
+        </w:rPr>
+        <w:t xml:space="preserve"> studio code con </w:t>
+      </w:r>
+      <w:proofErr w:type="spellStart"/>
+      <w:r>
+        <w:rPr>
+          <w:rFonts w:ascii="Verdana" w:hAnsi="Verdana"/>
+          <w:color w:val="000000"/>
+          <w:sz w:val="23"/>
+          <w:szCs w:val="23"/>
+          <w:shd w:val="clear" w:color="auto" w:fill="FFFFFF"/>
+        </w:rPr>
+        <w:t>Xcode</w:t>
+      </w:r>
+      <w:proofErr w:type="spellEnd"/>
+      <w:r>
+        <w:rPr>
+          <w:rFonts w:ascii="Verdana" w:hAnsi="Verdana"/>
+          <w:color w:val="000000"/>
+          <w:sz w:val="23"/>
+          <w:szCs w:val="23"/>
+          <w:shd w:val="clear" w:color="auto" w:fill="FFFFFF"/>
+        </w:rPr>
+        <w:t>:</w:t>
+      </w:r>
+    </w:p>
+    <w:p>
+      <w:pPr>
+        <w:rPr>
+          <w:rFonts w:ascii="Verdana" w:hAnsi="Verdana"/>
+          <w:color w:val="000000"/>
+          <w:sz w:val="23"/>
+          <w:szCs w:val="23"/>
+          <w:shd w:val="clear" w:color="auto" w:fill="FFFFFF"/>
+        </w:rPr>
+      </w:pPr>
+      <w:r>
+        <w:rPr>
+          <w:rFonts w:ascii="Verdana" w:hAnsi="Verdana"/>
+          <w:color w:val="000000"/>
+          <w:sz w:val="23"/>
+          <w:szCs w:val="23"/>
+          <w:shd w:val="clear" w:color="auto" w:fill="FFFFFF"/>
+        </w:rPr>
+        <w:t>https://www.youtube.com/watch?v=LNIvugvmCyQ</w:t>
+      </w:r>
+    </w:p>
+    <w:p>
+      <w:pPr>
+        <w:rPr>
+          <w:rFonts w:ascii="Verdana" w:hAnsi="Verdana"/>
+          <w:color w:val="000000"/>
+          <w:sz w:val="23"/>
+          <w:szCs w:val="23"/>
+          <w:shd w:val="clear" w:color="auto" w:fill="FFFFFF"/>
+        </w:rPr>
+      </w:pPr>
+      <w:r>
+        <w:rPr>
+          <w:rFonts w:ascii="Verdana" w:hAnsi="Verdana"/>
+          <w:noProof/>
+          <w:color w:val="000000"/>
+          <w:sz w:val="23"/>
+          <w:szCs w:val="23"/>
+          <w:shd w:val="clear" w:color="auto" w:fill="FFFFFF"/>
+          <w:lang w:eastAsia="it-IT"/>
+        </w:rPr>
+        <w:drawing>
+          <wp:inline distT="0" distB="0" distL="0" distR="0">
+            <wp:extent cx="3731895" cy="1221105"/>
+            <wp:effectExtent l="19050" t="0" r="1905" b="0"/>
+            <wp:docPr id="3" name="Immagine 4"/>
+            <wp:cNvGraphicFramePr>
+              <a:graphicFrameLocks xmlns:a="http://schemas.openxmlformats.org/drawingml/2006/main" noChangeAspect="1"/>
+            </wp:cNvGraphicFramePr>
+            <a:graphic xmlns:a="http://schemas.openxmlformats.org/drawingml/2006/main">
+              <a:graphicData uri="http://schemas.openxmlformats.org/drawingml/2006/picture">
+                <pic:pic xmlns:pic="http://schemas.openxmlformats.org/drawingml/2006/picture">
+                  <pic:nvPicPr>
+                    <pic:cNvPr id="0" name="Picture 4"/>
+                    <pic:cNvPicPr>
+                      <a:picLocks noChangeAspect="1" noChangeArrowheads="1"/>
+                    </pic:cNvPicPr>
+                  </pic:nvPicPr>
+                  <pic:blipFill>
+                    <a:blip r:embed="rId13"/>
+                    <a:srcRect/>
+                    <a:stretch>
+                      <a:fillRect/>
+                    </a:stretch>
+                  </pic:blipFill>
+                  <pic:spPr bwMode="auto">
+                    <a:xfrm>
+                      <a:off x="0" y="0"/>
+                      <a:ext cx="3731895" cy="1221105"/>
+                    </a:xfrm>
+                    <a:prstGeom prst="rect">
+                      <a:avLst/>
+                    </a:prstGeom>
+                    <a:noFill/>
+                    <a:ln w="9525">
+                      <a:noFill/>
+                      <a:miter lim="800000"/>
+                      <a:headEnd/>
+                      <a:tailEnd/>
+                    </a:ln>
+                  </pic:spPr>
+                </pic:pic>
+              </a:graphicData>
+            </a:graphic>
+          </wp:inline>
+        </w:drawing>
+      </w:r>
+    </w:p>
+    <w:p>
+      <w:pPr>
+        <w:rPr>
+          <w:rFonts w:ascii="Verdana" w:hAnsi="Verdana"/>
+          <w:color w:val="000000"/>
+          <w:sz w:val="23"/>
+          <w:szCs w:val="23"/>
+          <w:shd w:val="clear" w:color="auto" w:fill="FFFFFF"/>
+        </w:rPr>
+      </w:pPr>
+      <w:r>
+        <w:rPr>
+          <w:rFonts w:ascii="Verdana" w:hAnsi="Verdana"/>
+          <w:color w:val="000000"/>
+          <w:sz w:val="23"/>
+          <w:szCs w:val="23"/>
+          <w:shd w:val="clear" w:color="auto" w:fill="FFFFFF"/>
+        </w:rPr>
+        <w:t>Selezioniamo tutto (</w:t>
+      </w:r>
+      <w:proofErr w:type="spellStart"/>
+      <w:r>
+        <w:rPr>
+          <w:rFonts w:ascii="Verdana" w:hAnsi="Verdana"/>
+          <w:color w:val="000000"/>
+          <w:sz w:val="23"/>
+          <w:szCs w:val="23"/>
+          <w:shd w:val="clear" w:color="auto" w:fill="FFFFFF"/>
+        </w:rPr>
+        <w:t>ctrl+a</w:t>
+      </w:r>
+      <w:proofErr w:type="spellEnd"/>
+      <w:r>
+        <w:rPr>
+          <w:rFonts w:ascii="Verdana" w:hAnsi="Verdana"/>
+          <w:color w:val="000000"/>
+          <w:sz w:val="23"/>
+          <w:szCs w:val="23"/>
+          <w:shd w:val="clear" w:color="auto" w:fill="FFFFFF"/>
+        </w:rPr>
+        <w:t>) :</w:t>
+      </w:r>
+    </w:p>
+    <w:p>
+      <w:pPr>
+        <w:rPr>
+          <w:rFonts w:ascii="Verdana" w:hAnsi="Verdana"/>
+          <w:color w:val="000000"/>
+          <w:sz w:val="23"/>
+          <w:szCs w:val="23"/>
+          <w:shd w:val="clear" w:color="auto" w:fill="FFFFFF"/>
+        </w:rPr>
+      </w:pPr>
+      <w:r>
+        <w:rPr>
+          <w:rFonts w:ascii="Verdana" w:hAnsi="Verdana"/>
+          <w:noProof/>
+          <w:color w:val="000000"/>
+          <w:sz w:val="23"/>
+          <w:szCs w:val="23"/>
+          <w:shd w:val="clear" w:color="auto" w:fill="FFFFFF"/>
+          <w:lang w:eastAsia="it-IT"/>
+        </w:rPr>
+        <w:lastRenderedPageBreak/>
+        <w:drawing>
+          <wp:inline distT="0" distB="0" distL="0" distR="0">
+            <wp:extent cx="2362104" cy="2225937"/>
+            <wp:effectExtent l="19050" t="0" r="96" b="0"/>
+            <wp:docPr id="7" name="Immagine 7"/>
+            <wp:cNvGraphicFramePr>
+              <a:graphicFrameLocks xmlns:a="http://schemas.openxmlformats.org/drawingml/2006/main" noChangeAspect="1"/>
+            </wp:cNvGraphicFramePr>
+            <a:graphic xmlns:a="http://schemas.openxmlformats.org/drawingml/2006/main">
+              <a:graphicData uri="http://schemas.openxmlformats.org/drawingml/2006/picture">
+                <pic:pic xmlns:pic="http://schemas.openxmlformats.org/drawingml/2006/picture">
+                  <pic:nvPicPr>
+                    <pic:cNvPr id="0" name="Picture 7"/>
+                    <pic:cNvPicPr>
+                      <a:picLocks noChangeAspect="1" noChangeArrowheads="1"/>
+                    </pic:cNvPicPr>
+                  </pic:nvPicPr>
+                  <pic:blipFill>
+                    <a:blip r:embed="rId14"/>
+                    <a:srcRect/>
+                    <a:stretch>
+                      <a:fillRect/>
+                    </a:stretch>
+                  </pic:blipFill>
+                  <pic:spPr bwMode="auto">
+                    <a:xfrm>
+                      <a:off x="0" y="0"/>
+                      <a:ext cx="2362604" cy="2226409"/>
+                    </a:xfrm>
+                    <a:prstGeom prst="rect">
+                      <a:avLst/>
+                    </a:prstGeom>
+                    <a:noFill/>
+                    <a:ln w="9525">
+                      <a:noFill/>
+                      <a:miter lim="800000"/>
+                      <a:headEnd/>
+                      <a:tailEnd/>
+                    </a:ln>
+                  </pic:spPr>
+                </pic:pic>
+              </a:graphicData>
+            </a:graphic>
+          </wp:inline>
+        </w:drawing>
+      </w:r>
+    </w:p>
+    <w:p>
+      <w:pPr>
+        <w:rPr>
+          <w:rFonts w:ascii="Verdana" w:hAnsi="Verdana"/>
+          <w:color w:val="000000"/>
+          <w:sz w:val="23"/>
+          <w:szCs w:val="23"/>
+          <w:shd w:val="clear" w:color="auto" w:fill="FFFFFF"/>
+        </w:rPr>
+      </w:pPr>
+      <w:r>
+        <w:rPr>
+          <w:rFonts w:ascii="Verdana" w:hAnsi="Verdana"/>
+          <w:color w:val="000000"/>
+          <w:sz w:val="23"/>
+          <w:szCs w:val="23"/>
+          <w:shd w:val="clear" w:color="auto" w:fill="FFFFFF"/>
+        </w:rPr>
+        <w:t>Ed andiamo a copiare dentro</w:t>
+      </w:r>
+    </w:p>
+    <w:p>
+      <w:pPr>
+        <w:rPr>
+          <w:rFonts w:ascii="Verdana" w:hAnsi="Verdana"/>
+          <w:color w:val="000000"/>
+          <w:sz w:val="23"/>
+          <w:szCs w:val="23"/>
+          <w:shd w:val="clear" w:color="auto" w:fill="FFFFFF"/>
+        </w:rPr>
+      </w:pPr>
+      <w:r>
+        <w:rPr>
+          <w:rFonts w:ascii="Verdana" w:hAnsi="Verdana"/>
+          <w:color w:val="000000"/>
+          <w:sz w:val="23"/>
+          <w:szCs w:val="23"/>
+          <w:shd w:val="clear" w:color="auto" w:fill="FFFFFF"/>
+        </w:rPr>
+        <w:t>Xdebug.org/wizard</w:t>
+      </w:r>
+    </w:p>
+    <w:p>
+      <w:pPr>
+        <w:rPr>
+          <w:rFonts w:ascii="Verdana" w:hAnsi="Verdana"/>
+          <w:color w:val="000000"/>
+          <w:sz w:val="23"/>
+          <w:szCs w:val="23"/>
+          <w:shd w:val="clear" w:color="auto" w:fill="FFFFFF"/>
+        </w:rPr>
+      </w:pPr>
+      <w:r>
+        <w:rPr>
+          <w:rFonts w:ascii="Verdana" w:hAnsi="Verdana"/>
+          <w:color w:val="000000"/>
+          <w:sz w:val="23"/>
+          <w:szCs w:val="23"/>
+          <w:shd w:val="clear" w:color="auto" w:fill="FFFFFF"/>
+        </w:rPr>
+        <w:t xml:space="preserve">Questo sito ci suggerisce la versione corretta di </w:t>
+      </w:r>
+      <w:proofErr w:type="spellStart"/>
+      <w:r>
+        <w:rPr>
+          <w:rFonts w:ascii="Verdana" w:hAnsi="Verdana"/>
+          <w:color w:val="000000"/>
+          <w:sz w:val="23"/>
+          <w:szCs w:val="23"/>
+          <w:shd w:val="clear" w:color="auto" w:fill="FFFFFF"/>
+        </w:rPr>
+        <w:t>xdebug</w:t>
+      </w:r>
+      <w:proofErr w:type="spellEnd"/>
+      <w:r>
+        <w:rPr>
+          <w:rFonts w:ascii="Verdana" w:hAnsi="Verdana"/>
+          <w:color w:val="000000"/>
+          <w:sz w:val="23"/>
+          <w:szCs w:val="23"/>
+          <w:shd w:val="clear" w:color="auto" w:fill="FFFFFF"/>
+        </w:rPr>
+        <w:t xml:space="preserve"> da installare e come installare</w:t>
+      </w:r>
+    </w:p>
+    <w:p>
+      <w:pPr>
+        <w:rPr>
+          <w:rFonts w:ascii="Verdana" w:hAnsi="Verdana"/>
+          <w:color w:val="000000"/>
+          <w:sz w:val="23"/>
+          <w:szCs w:val="23"/>
+          <w:shd w:val="clear" w:color="auto" w:fill="FFFFFF"/>
+        </w:rPr>
+      </w:pPr>
+      <w:r>
+        <w:rPr>
+          <w:rFonts w:ascii="Verdana" w:hAnsi="Verdana"/>
+          <w:noProof/>
+          <w:color w:val="000000"/>
+          <w:sz w:val="23"/>
+          <w:szCs w:val="23"/>
+          <w:shd w:val="clear" w:color="auto" w:fill="FFFFFF"/>
+          <w:lang w:eastAsia="it-IT"/>
+        </w:rPr>
+        <w:drawing>
+          <wp:inline distT="0" distB="0" distL="0" distR="0">
+            <wp:extent cx="3603061" cy="3831685"/>
+            <wp:effectExtent l="19050" t="0" r="0" b="0"/>
+            <wp:docPr id="5" name="Immagine 10"/>
+            <wp:cNvGraphicFramePr>
+              <a:graphicFrameLocks xmlns:a="http://schemas.openxmlformats.org/drawingml/2006/main" noChangeAspect="1"/>
+            </wp:cNvGraphicFramePr>
+            <a:graphic xmlns:a="http://schemas.openxmlformats.org/drawingml/2006/main">
+              <a:graphicData uri="http://schemas.openxmlformats.org/drawingml/2006/picture">
+                <pic:pic xmlns:pic="http://schemas.openxmlformats.org/drawingml/2006/picture">
+                  <pic:nvPicPr>
+                    <pic:cNvPr id="0" name="Picture 10"/>
+                    <pic:cNvPicPr>
+                      <a:picLocks noChangeAspect="1" noChangeArrowheads="1"/>
+                    </pic:cNvPicPr>
+                  </pic:nvPicPr>
+                  <pic:blipFill>
+                    <a:blip r:embed="rId15"/>
+                    <a:srcRect/>
+                    <a:stretch>
+                      <a:fillRect/>
+                    </a:stretch>
+                  </pic:blipFill>
+                  <pic:spPr bwMode="auto">
+                    <a:xfrm>
+                      <a:off x="0" y="0"/>
+                      <a:ext cx="3604406" cy="3833115"/>
+                    </a:xfrm>
+                    <a:prstGeom prst="rect">
+                      <a:avLst/>
+                    </a:prstGeom>
+                    <a:noFill/>
+                    <a:ln w="9525">
+                      <a:noFill/>
+                      <a:miter lim="800000"/>
+                      <a:headEnd/>
+                      <a:tailEnd/>
+                    </a:ln>
+                  </pic:spPr>
+                </pic:pic>
+              </a:graphicData>
+            </a:graphic>
+          </wp:inline>
+        </w:drawing>
+      </w:r>
+    </w:p>
+    <w:p>
+      <w:pPr>
+        <w:rPr>
+          <w:rFonts w:ascii="Verdana" w:hAnsi="Verdana"/>
+          <w:color w:val="000000"/>
+          <w:sz w:val="23"/>
+          <w:szCs w:val="23"/>
+          <w:shd w:val="clear" w:color="auto" w:fill="FFFFFF"/>
+        </w:rPr>
+      </w:pPr>
+      <w:r>
+        <w:rPr>
+          <w:rFonts w:ascii="Verdana" w:hAnsi="Verdana"/>
+          <w:color w:val="000000"/>
+          <w:sz w:val="23"/>
+          <w:szCs w:val="23"/>
+          <w:shd w:val="clear" w:color="auto" w:fill="FFFFFF"/>
+        </w:rPr>
+        <w:t>Seguiamo le istruzioni ed aggiungiamo all’</w:t>
+      </w:r>
+      <w:proofErr w:type="spellStart"/>
+      <w:r>
+        <w:rPr>
+          <w:rFonts w:ascii="Verdana" w:hAnsi="Verdana"/>
+          <w:color w:val="000000"/>
+          <w:sz w:val="23"/>
+          <w:szCs w:val="23"/>
+          <w:shd w:val="clear" w:color="auto" w:fill="FFFFFF"/>
+        </w:rPr>
+        <w:t>ini</w:t>
+      </w:r>
+      <w:proofErr w:type="spellEnd"/>
+      <w:r>
+        <w:rPr>
+          <w:rFonts w:ascii="Verdana" w:hAnsi="Verdana"/>
+          <w:color w:val="000000"/>
+          <w:sz w:val="23"/>
+          <w:szCs w:val="23"/>
+          <w:shd w:val="clear" w:color="auto" w:fill="FFFFFF"/>
+        </w:rPr>
+        <w:t xml:space="preserve"> questo infondo:</w:t>
+      </w:r>
+    </w:p>
+    <w:p>
+      <w:pPr>
+        <w:rPr>
+          <w:rFonts w:ascii="Verdana" w:hAnsi="Verdana"/>
+          <w:color w:val="000000"/>
+          <w:sz w:val="23"/>
+          <w:szCs w:val="23"/>
+          <w:shd w:val="clear" w:color="auto" w:fill="FFFFFF"/>
+        </w:rPr>
+      </w:pPr>
+      <w:r>
+        <w:rPr>
+          <w:rFonts w:ascii="Verdana" w:hAnsi="Verdana"/>
+          <w:noProof/>
+          <w:color w:val="000000"/>
+          <w:sz w:val="23"/>
+          <w:szCs w:val="23"/>
+          <w:shd w:val="clear" w:color="auto" w:fill="FFFFFF"/>
+          <w:lang w:eastAsia="it-IT"/>
+        </w:rPr>
+        <w:drawing>
+          <wp:inline distT="0" distB="0" distL="0" distR="0">
+            <wp:extent cx="6120130" cy="1036969"/>
+            <wp:effectExtent l="19050" t="0" r="0" b="0"/>
+            <wp:docPr id="6" name="Immagine 13"/>
+            <wp:cNvGraphicFramePr>
+              <a:graphicFrameLocks xmlns:a="http://schemas.openxmlformats.org/drawingml/2006/main" noChangeAspect="1"/>
+            </wp:cNvGraphicFramePr>
+            <a:graphic xmlns:a="http://schemas.openxmlformats.org/drawingml/2006/main">
+              <a:graphicData uri="http://schemas.openxmlformats.org/drawingml/2006/picture">
+                <pic:pic xmlns:pic="http://schemas.openxmlformats.org/drawingml/2006/picture">
+                  <pic:nvPicPr>
+                    <pic:cNvPr id="0" name="Picture 13"/>
+                    <pic:cNvPicPr>
+                      <a:picLocks noChangeAspect="1" noChangeArrowheads="1"/>
+                    </pic:cNvPicPr>
+                  </pic:nvPicPr>
+                  <pic:blipFill>
+                    <a:blip r:embed="rId16"/>
+                    <a:srcRect/>
+                    <a:stretch>
+                      <a:fillRect/>
+                    </a:stretch>
+                  </pic:blipFill>
+                  <pic:spPr bwMode="auto">
+                    <a:xfrm>
+                      <a:off x="0" y="0"/>
+                      <a:ext cx="6120130" cy="1036969"/>
+                    </a:xfrm>
+                    <a:prstGeom prst="rect">
+                      <a:avLst/>
+                    </a:prstGeom>
+                    <a:noFill/>
+                    <a:ln w="9525">
+                      <a:noFill/>
+                      <a:miter lim="800000"/>
+                      <a:headEnd/>
+                      <a:tailEnd/>
+                    </a:ln>
+                  </pic:spPr>
+                </pic:pic>
+              </a:graphicData>
+            </a:graphic>
+          </wp:inline>
+        </w:drawing>
+      </w:r>
+    </w:p>
+    <w:p>
+      <w:pPr>
+        <w:rPr>
+          <w:rFonts w:ascii="Verdana" w:hAnsi="Verdana"/>
+          <w:color w:val="000000"/>
+          <w:sz w:val="23"/>
+          <w:szCs w:val="23"/>
+          <w:shd w:val="clear" w:color="auto" w:fill="FFFFFF"/>
+        </w:rPr>
+      </w:pPr>
+      <w:r>
+        <w:rPr>
+          <w:rFonts w:ascii="Verdana" w:hAnsi="Verdana"/>
+          <w:color w:val="000000"/>
+          <w:sz w:val="23"/>
+          <w:szCs w:val="23"/>
+          <w:shd w:val="clear" w:color="auto" w:fill="FFFFFF"/>
+        </w:rPr>
+        <w:t>Inserire anche queste righe nell’</w:t>
+      </w:r>
+      <w:proofErr w:type="spellStart"/>
+      <w:r>
+        <w:rPr>
+          <w:rFonts w:ascii="Verdana" w:hAnsi="Verdana"/>
+          <w:color w:val="000000"/>
+          <w:sz w:val="23"/>
+          <w:szCs w:val="23"/>
+          <w:shd w:val="clear" w:color="auto" w:fill="FFFFFF"/>
+        </w:rPr>
+        <w:t>ini</w:t>
+      </w:r>
+      <w:proofErr w:type="spellEnd"/>
+      <w:r>
+        <w:rPr>
+          <w:rFonts w:ascii="Verdana" w:hAnsi="Verdana"/>
+          <w:color w:val="000000"/>
+          <w:sz w:val="23"/>
+          <w:szCs w:val="23"/>
+          <w:shd w:val="clear" w:color="auto" w:fill="FFFFFF"/>
+        </w:rPr>
+        <w:t>, altrimenti non funziona:</w:t>
+      </w:r>
+    </w:p>
+    <w:p>
+      <w:pPr>
+        <w:rPr>
+          <w:rFonts w:ascii="Verdana" w:hAnsi="Verdana"/>
+          <w:color w:val="000000"/>
+          <w:sz w:val="23"/>
+          <w:szCs w:val="23"/>
+          <w:shd w:val="clear" w:color="auto" w:fill="FFFFFF"/>
+          <w:lang w:val="en-US"/>
+        </w:rPr>
+      </w:pPr>
+      <w:r>
+        <w:rPr>
+          <w:rFonts w:ascii="Verdana" w:hAnsi="Verdana"/>
+          <w:color w:val="000000"/>
+          <w:sz w:val="23"/>
+          <w:szCs w:val="23"/>
+          <w:shd w:val="clear" w:color="auto" w:fill="FFFFFF"/>
+          <w:lang w:val="en-US"/>
+        </w:rPr>
+        <w:lastRenderedPageBreak/>
+        <w:t>[XDebug]</w:t>
+      </w:r>
+    </w:p>
+    <w:p>
+      <w:pPr>
+        <w:rPr>
+          <w:rFonts w:ascii="Verdana" w:hAnsi="Verdana"/>
+          <w:color w:val="000000"/>
+          <w:sz w:val="23"/>
+          <w:szCs w:val="23"/>
+          <w:shd w:val="clear" w:color="auto" w:fill="FFFFFF"/>
+          <w:lang w:val="en-US"/>
+        </w:rPr>
+      </w:pPr>
+      <w:r>
+        <w:rPr>
+          <w:rFonts w:ascii="Verdana" w:hAnsi="Verdana"/>
+          <w:color w:val="000000"/>
+          <w:sz w:val="23"/>
+          <w:szCs w:val="23"/>
+          <w:shd w:val="clear" w:color="auto" w:fill="FFFFFF"/>
+          <w:lang w:val="en-US"/>
+        </w:rPr>
+        <w:t>xdebug.mode = debug</w:t>
+      </w:r>
+    </w:p>
+    <w:p>
+      <w:pPr>
+        <w:rPr>
+          <w:rFonts w:ascii="Verdana" w:hAnsi="Verdana"/>
+          <w:color w:val="000000"/>
+          <w:sz w:val="23"/>
+          <w:szCs w:val="23"/>
+          <w:shd w:val="clear" w:color="auto" w:fill="FFFFFF"/>
+          <w:lang w:val="en-US"/>
+        </w:rPr>
+      </w:pPr>
+      <w:r>
+        <w:rPr>
+          <w:rFonts w:ascii="Verdana" w:hAnsi="Verdana"/>
+          <w:color w:val="000000"/>
+          <w:sz w:val="23"/>
+          <w:szCs w:val="23"/>
+          <w:shd w:val="clear" w:color="auto" w:fill="FFFFFF"/>
+          <w:lang w:val="en-US"/>
+        </w:rPr>
+        <w:t>xdebug.start_with_request = yes</w:t>
+      </w:r>
+    </w:p>
+    <w:p>
+      <w:pPr>
+        <w:rPr>
+          <w:rFonts w:ascii="Verdana" w:hAnsi="Verdana"/>
+          <w:color w:val="000000"/>
+          <w:sz w:val="23"/>
+          <w:szCs w:val="23"/>
+          <w:shd w:val="clear" w:color="auto" w:fill="FFFFFF"/>
+          <w:lang w:val="en-US"/>
+        </w:rPr>
+      </w:pPr>
+      <w:r>
+        <w:rPr>
+          <w:rFonts w:ascii="Verdana" w:hAnsi="Verdana"/>
+          <w:color w:val="000000"/>
+          <w:sz w:val="23"/>
+          <w:szCs w:val="23"/>
+          <w:shd w:val="clear" w:color="auto" w:fill="FFFFFF"/>
+          <w:lang w:val="en-US"/>
+        </w:rPr>
+        <w:t>xdebug.stopOnEntry = true</w:t>
+      </w:r>
+    </w:p>
+    <w:p>
+      <w:pPr>
+        <w:rPr>
+          <w:rFonts w:ascii="Verdana" w:hAnsi="Verdana"/>
+          <w:color w:val="000000"/>
+          <w:sz w:val="23"/>
+          <w:szCs w:val="23"/>
+          <w:shd w:val="clear" w:color="auto" w:fill="FFFFFF"/>
+          <w:lang w:val="en-US"/>
+        </w:rPr>
+      </w:pPr>
+      <w:r>
+        <w:rPr>
+          <w:rFonts w:ascii="Verdana" w:hAnsi="Verdana"/>
+          <w:color w:val="000000"/>
+          <w:sz w:val="23"/>
+          <w:szCs w:val="23"/>
+          <w:shd w:val="clear" w:color="auto" w:fill="FFFFFF"/>
+          <w:lang w:val="en-US"/>
+        </w:rPr>
+        <w:t>xdebug.profiler_enable = off</w:t>
+      </w:r>
+    </w:p>
+    <w:p>
+      <w:pPr>
+        <w:rPr>
+          <w:rFonts w:ascii="Verdana" w:hAnsi="Verdana"/>
+          <w:color w:val="000000"/>
+          <w:sz w:val="23"/>
+          <w:szCs w:val="23"/>
+          <w:shd w:val="clear" w:color="auto" w:fill="FFFFFF"/>
+          <w:lang w:val="en-US"/>
+        </w:rPr>
+      </w:pPr>
+      <w:r>
+        <w:rPr>
+          <w:rFonts w:ascii="Verdana" w:hAnsi="Verdana"/>
+          <w:color w:val="000000"/>
+          <w:sz w:val="23"/>
+          <w:szCs w:val="23"/>
+          <w:shd w:val="clear" w:color="auto" w:fill="FFFFFF"/>
+          <w:lang w:val="en-US"/>
+        </w:rPr>
+        <w:t>xdebug.profiler_enable_trigger = Off</w:t>
+      </w:r>
+    </w:p>
+    <w:p>
+      <w:pPr>
+        <w:rPr>
+          <w:rFonts w:ascii="Verdana" w:hAnsi="Verdana"/>
+          <w:color w:val="000000"/>
+          <w:sz w:val="23"/>
+          <w:szCs w:val="23"/>
+          <w:shd w:val="clear" w:color="auto" w:fill="FFFFFF"/>
+          <w:lang w:val="en-US"/>
+        </w:rPr>
+      </w:pPr>
+      <w:r>
+        <w:rPr>
+          <w:rFonts w:ascii="Verdana" w:hAnsi="Verdana"/>
+          <w:color w:val="000000"/>
+          <w:sz w:val="23"/>
+          <w:szCs w:val="23"/>
+          <w:shd w:val="clear" w:color="auto" w:fill="FFFFFF"/>
+          <w:lang w:val="en-US"/>
+        </w:rPr>
+        <w:t>xdebug.show_local_vars=0</w:t>
+      </w:r>
+    </w:p>
+    <w:p>
+      <w:pPr>
+        <w:rPr>
+          <w:rFonts w:ascii="Verdana" w:hAnsi="Verdana"/>
+          <w:color w:val="000000"/>
+          <w:sz w:val="23"/>
+          <w:szCs w:val="23"/>
+          <w:shd w:val="clear" w:color="auto" w:fill="FFFFFF"/>
+          <w:lang w:val="en-US"/>
+        </w:rPr>
+      </w:pPr>
+      <w:r>
+        <w:rPr>
+          <w:rFonts w:ascii="Verdana" w:hAnsi="Verdana"/>
+          <w:color w:val="000000"/>
+          <w:sz w:val="23"/>
+          <w:szCs w:val="23"/>
+          <w:shd w:val="clear" w:color="auto" w:fill="FFFFFF"/>
+          <w:lang w:val="en-US"/>
+        </w:rPr>
+        <w:t>xdebug.remote_handler = "dbgp"</w:t>
+      </w:r>
+    </w:p>
+    <w:p>
+      <w:pPr>
+        <w:rPr>
+          <w:rFonts w:ascii="Verdana" w:hAnsi="Verdana"/>
+          <w:color w:val="000000"/>
+          <w:sz w:val="23"/>
+          <w:szCs w:val="23"/>
+          <w:shd w:val="clear" w:color="auto" w:fill="FFFFFF"/>
+          <w:lang w:val="en-US"/>
+        </w:rPr>
+      </w:pPr>
+      <w:r>
+        <w:rPr>
+          <w:rFonts w:ascii="Verdana" w:hAnsi="Verdana"/>
+          <w:color w:val="000000"/>
+          <w:sz w:val="23"/>
+          <w:szCs w:val="23"/>
+          <w:shd w:val="clear" w:color="auto" w:fill="FFFFFF"/>
+          <w:lang w:val="en-US"/>
+        </w:rPr>
+        <w:t>xdebug.client_port = 9099</w:t>
+      </w:r>
+    </w:p>
+    <w:p>
+      <w:pPr>
+        <w:rPr>
+          <w:rFonts w:ascii="Verdana" w:hAnsi="Verdana"/>
+          <w:color w:val="000000"/>
+          <w:sz w:val="23"/>
+          <w:szCs w:val="23"/>
+          <w:shd w:val="clear" w:color="auto" w:fill="FFFFFF"/>
+          <w:lang w:val="en-US"/>
+        </w:rPr>
+      </w:pPr>
+      <w:r>
+        <w:rPr>
+          <w:rFonts w:ascii="Verdana" w:hAnsi="Verdana"/>
+          <w:color w:val="000000"/>
+          <w:sz w:val="23"/>
+          <w:szCs w:val="23"/>
+          <w:shd w:val="clear" w:color="auto" w:fill="FFFFFF"/>
+          <w:lang w:val="en-US"/>
+        </w:rPr>
+        <w:t>xdebug.remote_enable=1</w:t>
+      </w:r>
+    </w:p>
+    <w:p>
+      <w:pPr>
+        <w:rPr>
+          <w:rFonts w:ascii="Verdana" w:hAnsi="Verdana"/>
+          <w:color w:val="000000"/>
+          <w:sz w:val="23"/>
+          <w:szCs w:val="23"/>
+          <w:shd w:val="clear" w:color="auto" w:fill="FFFFFF"/>
+          <w:lang w:val="en-US"/>
+        </w:rPr>
+      </w:pPr>
+      <w:r>
+        <w:rPr>
+          <w:rFonts w:ascii="Verdana" w:hAnsi="Verdana"/>
+          <w:color w:val="000000"/>
+          <w:sz w:val="23"/>
+          <w:szCs w:val="23"/>
+          <w:shd w:val="clear" w:color="auto" w:fill="FFFFFF"/>
+          <w:lang w:val="en-US"/>
+        </w:rPr>
+        <w:t>xdebug.remote_autostart=1</w:t>
+      </w:r>
+    </w:p>
+    <w:p>
+      <w:pPr>
+        <w:rPr>
+          <w:rFonts w:ascii="Verdana" w:hAnsi="Verdana"/>
+          <w:color w:val="000000"/>
+          <w:sz w:val="23"/>
+          <w:szCs w:val="23"/>
+          <w:shd w:val="clear" w:color="auto" w:fill="FFFFFF"/>
+          <w:lang w:val="en-US"/>
+        </w:rPr>
+      </w:pPr>
+      <w:r>
+        <w:rPr>
+          <w:rFonts w:ascii="Verdana" w:hAnsi="Verdana"/>
+          <w:color w:val="000000"/>
+          <w:sz w:val="23"/>
+          <w:szCs w:val="23"/>
+          <w:shd w:val="clear" w:color="auto" w:fill="FFFFFF"/>
+          <w:lang w:val="en-US"/>
+        </w:rPr>
+        <w:t>zend_extension="C:\xampp\php\ext\php_xdebug-3.0.2-7.2-vc15.dll"</w:t>
+      </w:r>
+    </w:p>
+    <w:p>
+      <w:pPr>
+        <w:rPr>
+          <w:rFonts w:ascii="Verdana" w:hAnsi="Verdana"/>
+          <w:color w:val="000000"/>
+          <w:sz w:val="23"/>
+          <w:szCs w:val="23"/>
+          <w:shd w:val="clear" w:color="auto" w:fill="FFFFFF"/>
+        </w:rPr>
+      </w:pPr>
+      <w:r>
+        <w:rPr>
+          <w:rFonts w:ascii="Verdana" w:hAnsi="Verdana"/>
+          <w:color w:val="000000"/>
+          <w:sz w:val="23"/>
+          <w:szCs w:val="23"/>
+          <w:shd w:val="clear" w:color="auto" w:fill="FFFFFF"/>
+        </w:rPr>
+        <w:t xml:space="preserve">Installare le </w:t>
+      </w:r>
+      <w:proofErr w:type="spellStart"/>
+      <w:r>
+        <w:rPr>
+          <w:rFonts w:ascii="Verdana" w:hAnsi="Verdana"/>
+          <w:color w:val="000000"/>
+          <w:sz w:val="23"/>
+          <w:szCs w:val="23"/>
+          <w:shd w:val="clear" w:color="auto" w:fill="FFFFFF"/>
+        </w:rPr>
+        <w:t>php</w:t>
+      </w:r>
+      <w:proofErr w:type="spellEnd"/>
+      <w:r>
+        <w:rPr>
+          <w:rFonts w:ascii="Verdana" w:hAnsi="Verdana"/>
+          <w:color w:val="000000"/>
+          <w:sz w:val="23"/>
+          <w:szCs w:val="23"/>
+          <w:shd w:val="clear" w:color="auto" w:fill="FFFFFF"/>
+        </w:rPr>
+        <w:t xml:space="preserve"> </w:t>
+      </w:r>
+      <w:proofErr w:type="spellStart"/>
+      <w:r>
+        <w:rPr>
+          <w:rFonts w:ascii="Verdana" w:hAnsi="Verdana"/>
+          <w:color w:val="000000"/>
+          <w:sz w:val="23"/>
+          <w:szCs w:val="23"/>
+          <w:shd w:val="clear" w:color="auto" w:fill="FFFFFF"/>
+        </w:rPr>
+        <w:t>debug</w:t>
+      </w:r>
+      <w:proofErr w:type="spellEnd"/>
+      <w:r>
+        <w:rPr>
+          <w:rFonts w:ascii="Verdana" w:hAnsi="Verdana"/>
+          <w:color w:val="000000"/>
+          <w:sz w:val="23"/>
+          <w:szCs w:val="23"/>
+          <w:shd w:val="clear" w:color="auto" w:fill="FFFFFF"/>
+        </w:rPr>
+        <w:t xml:space="preserve"> </w:t>
+      </w:r>
+      <w:proofErr w:type="spellStart"/>
+      <w:r>
+        <w:rPr>
+          <w:rFonts w:ascii="Verdana" w:hAnsi="Verdana"/>
+          <w:color w:val="000000"/>
+          <w:sz w:val="23"/>
+          <w:szCs w:val="23"/>
+          <w:shd w:val="clear" w:color="auto" w:fill="FFFFFF"/>
+        </w:rPr>
+        <w:t>extension</w:t>
+      </w:r>
+      <w:proofErr w:type="spellEnd"/>
+      <w:r>
+        <w:rPr>
+          <w:rFonts w:ascii="Verdana" w:hAnsi="Verdana"/>
+          <w:color w:val="000000"/>
+          <w:sz w:val="23"/>
+          <w:szCs w:val="23"/>
+          <w:shd w:val="clear" w:color="auto" w:fill="FFFFFF"/>
+        </w:rPr>
+        <w:t xml:space="preserve"> in </w:t>
+      </w:r>
+      <w:proofErr w:type="spellStart"/>
+      <w:r>
+        <w:rPr>
+          <w:rFonts w:ascii="Verdana" w:hAnsi="Verdana"/>
+          <w:color w:val="000000"/>
+          <w:sz w:val="23"/>
+          <w:szCs w:val="23"/>
+          <w:shd w:val="clear" w:color="auto" w:fill="FFFFFF"/>
+        </w:rPr>
+        <w:t>visual</w:t>
+      </w:r>
+      <w:proofErr w:type="spellEnd"/>
+      <w:r>
+        <w:rPr>
+          <w:rFonts w:ascii="Verdana" w:hAnsi="Verdana"/>
+          <w:color w:val="000000"/>
+          <w:sz w:val="23"/>
+          <w:szCs w:val="23"/>
+          <w:shd w:val="clear" w:color="auto" w:fill="FFFFFF"/>
+        </w:rPr>
+        <w:t xml:space="preserve"> studio code:</w:t>
+      </w:r>
+    </w:p>
+    <w:p>
+      <w:pPr>
+        <w:rPr>
+          <w:rFonts w:ascii="Verdana" w:hAnsi="Verdana"/>
+          <w:color w:val="000000"/>
+          <w:sz w:val="23"/>
+          <w:szCs w:val="23"/>
+          <w:shd w:val="clear" w:color="auto" w:fill="FFFFFF"/>
+        </w:rPr>
+      </w:pPr>
+      <w:r>
+        <w:rPr>
+          <w:rFonts w:ascii="Verdana" w:hAnsi="Verdana"/>
+          <w:noProof/>
+          <w:color w:val="000000"/>
+          <w:sz w:val="23"/>
+          <w:szCs w:val="23"/>
+          <w:shd w:val="clear" w:color="auto" w:fill="FFFFFF"/>
+          <w:lang w:eastAsia="it-IT"/>
+        </w:rPr>
+        <w:drawing>
+          <wp:inline distT="0" distB="0" distL="0" distR="0">
+            <wp:extent cx="5116412" cy="1757796"/>
+            <wp:effectExtent l="19050" t="0" r="8038" b="0"/>
+            <wp:docPr id="8" name="Immagine 16"/>
+            <wp:cNvGraphicFramePr>
+              <a:graphicFrameLocks xmlns:a="http://schemas.openxmlformats.org/drawingml/2006/main" noChangeAspect="1"/>
+            </wp:cNvGraphicFramePr>
+            <a:graphic xmlns:a="http://schemas.openxmlformats.org/drawingml/2006/main">
+              <a:graphicData uri="http://schemas.openxmlformats.org/drawingml/2006/picture">
+                <pic:pic xmlns:pic="http://schemas.openxmlformats.org/drawingml/2006/picture">
+                  <pic:nvPicPr>
+                    <pic:cNvPr id="0" name="Picture 16"/>
+                    <pic:cNvPicPr>
+                      <a:picLocks noChangeAspect="1" noChangeArrowheads="1"/>
+                    </pic:cNvPicPr>
+                  </pic:nvPicPr>
+                  <pic:blipFill>
+                    <a:blip r:embed="rId17" cstate="print"/>
+                    <a:srcRect/>
+                    <a:stretch>
+                      <a:fillRect/>
+                    </a:stretch>
+                  </pic:blipFill>
+                  <pic:spPr bwMode="auto">
+                    <a:xfrm>
+                      <a:off x="0" y="0"/>
+                      <a:ext cx="5114216" cy="1757042"/>
+                    </a:xfrm>
+                    <a:prstGeom prst="rect">
+                      <a:avLst/>
+                    </a:prstGeom>
+                    <a:noFill/>
+                    <a:ln w="9525">
+                      <a:noFill/>
+                      <a:miter lim="800000"/>
+                      <a:headEnd/>
+                      <a:tailEnd/>
+                    </a:ln>
+                  </pic:spPr>
+                </pic:pic>
+              </a:graphicData>
+            </a:graphic>
+          </wp:inline>
+        </w:drawing>
+      </w:r>
+    </w:p>
+    <w:p>
+      <w:pPr>
+        <w:rPr>
+          <w:rFonts w:ascii="Verdana" w:hAnsi="Verdana"/>
+          <w:color w:val="000000"/>
+          <w:sz w:val="23"/>
+          <w:szCs w:val="23"/>
+          <w:shd w:val="clear" w:color="auto" w:fill="FFFFFF"/>
+        </w:rPr>
+      </w:pPr>
+      <w:r>
+        <w:rPr>
+          <w:rFonts w:ascii="Verdana" w:hAnsi="Verdana"/>
+          <w:color w:val="000000"/>
+          <w:sz w:val="23"/>
+          <w:szCs w:val="23"/>
+          <w:shd w:val="clear" w:color="auto" w:fill="FFFFFF"/>
+        </w:rPr>
+        <w:t>E poi configurarle:</w:t>
+      </w:r>
+    </w:p>
+    <w:p>
+      <w:pPr>
+        <w:rPr>
+          <w:rFonts w:ascii="Verdana" w:hAnsi="Verdana"/>
+          <w:color w:val="000000"/>
+          <w:sz w:val="23"/>
+          <w:szCs w:val="23"/>
+          <w:shd w:val="clear" w:color="auto" w:fill="FFFFFF"/>
+        </w:rPr>
+      </w:pPr>
     </w:p>
     <w:sectPr>
       <w:pgSz w:w="11906" w:h="16838"/>
@@ -733,8 +2735,160 @@
       </w:rPr>
     </w:lvl>
   </w:abstractNum>
+  <w:abstractNum w:abstractNumId="1">
+    <w:nsid w:val="5E9F4099"/>
+    <w:multiLevelType w:val="multilevel"/>
+    <w:tmpl w:val="01E4EF9E"/>
+    <w:lvl w:ilvl="0">
+      <w:start w:val="1"/>
+      <w:numFmt w:val="bullet"/>
+      <w:lvlText w:val=""/>
+      <w:lvlJc w:val="left"/>
+      <w:pPr>
+        <w:tabs>
+          <w:tab w:val="num" w:pos="720"/>
+        </w:tabs>
+        <w:ind w:left="720" w:hanging="360"/>
+      </w:pPr>
+      <w:rPr>
+        <w:rFonts w:ascii="Symbol" w:hAnsi="Symbol" w:hint="default"/>
+        <w:sz w:val="20"/>
+      </w:rPr>
+    </w:lvl>
+    <w:lvl w:ilvl="1" w:tentative="1">
+      <w:start w:val="1"/>
+      <w:numFmt w:val="bullet"/>
+      <w:lvlText w:val="o"/>
+      <w:lvlJc w:val="left"/>
+      <w:pPr>
+        <w:tabs>
+          <w:tab w:val="num" w:pos="1440"/>
+        </w:tabs>
+        <w:ind w:left="1440" w:hanging="360"/>
+      </w:pPr>
+      <w:rPr>
+        <w:rFonts w:ascii="Courier New" w:hAnsi="Courier New" w:hint="default"/>
+        <w:sz w:val="20"/>
+      </w:rPr>
+    </w:lvl>
+    <w:lvl w:ilvl="2" w:tentative="1">
+      <w:start w:val="1"/>
+      <w:numFmt w:val="bullet"/>
+      <w:lvlText w:val=""/>
+      <w:lvlJc w:val="left"/>
+      <w:pPr>
+        <w:tabs>
+          <w:tab w:val="num" w:pos="2160"/>
+        </w:tabs>
+        <w:ind w:left="2160" w:hanging="360"/>
+      </w:pPr>
+      <w:rPr>
+        <w:rFonts w:ascii="Wingdings" w:hAnsi="Wingdings" w:hint="default"/>
+        <w:sz w:val="20"/>
+      </w:rPr>
+    </w:lvl>
+    <w:lvl w:ilvl="3" w:tentative="1">
+      <w:start w:val="1"/>
+      <w:numFmt w:val="bullet"/>
+      <w:lvlText w:val=""/>
+      <w:lvlJc w:val="left"/>
+      <w:pPr>
+        <w:tabs>
+          <w:tab w:val="num" w:pos="2880"/>
+        </w:tabs>
+        <w:ind w:left="2880" w:hanging="360"/>
+      </w:pPr>
+      <w:rPr>
+        <w:rFonts w:ascii="Wingdings" w:hAnsi="Wingdings" w:hint="default"/>
+        <w:sz w:val="20"/>
+      </w:rPr>
+    </w:lvl>
+    <w:lvl w:ilvl="4" w:tentative="1">
+      <w:start w:val="1"/>
+      <w:numFmt w:val="bullet"/>
+      <w:lvlText w:val=""/>
+      <w:lvlJc w:val="left"/>
+      <w:pPr>
+        <w:tabs>
+          <w:tab w:val="num" w:pos="3600"/>
+        </w:tabs>
+        <w:ind w:left="3600" w:hanging="360"/>
+      </w:pPr>
+      <w:rPr>
+        <w:rFonts w:ascii="Wingdings" w:hAnsi="Wingdings" w:hint="default"/>
+        <w:sz w:val="20"/>
+      </w:rPr>
+    </w:lvl>
+    <w:lvl w:ilvl="5" w:tentative="1">
+      <w:start w:val="1"/>
+      <w:numFmt w:val="bullet"/>
+      <w:lvlText w:val=""/>
+      <w:lvlJc w:val="left"/>
+      <w:pPr>
+        <w:tabs>
+          <w:tab w:val="num" w:pos="4320"/>
+        </w:tabs>
+        <w:ind w:left="4320" w:hanging="360"/>
+      </w:pPr>
+      <w:rPr>
+        <w:rFonts w:ascii="Wingdings" w:hAnsi="Wingdings" w:hint="default"/>
+        <w:sz w:val="20"/>
+      </w:rPr>
+    </w:lvl>
+    <w:lvl w:ilvl="6" w:tentative="1">
+      <w:start w:val="1"/>
+      <w:numFmt w:val="bullet"/>
+      <w:lvlText w:val=""/>
+      <w:lvlJc w:val="left"/>
+      <w:pPr>
+        <w:tabs>
+          <w:tab w:val="num" w:pos="5040"/>
+        </w:tabs>
+        <w:ind w:left="5040" w:hanging="360"/>
+      </w:pPr>
+      <w:rPr>
+        <w:rFonts w:ascii="Wingdings" w:hAnsi="Wingdings" w:hint="default"/>
+        <w:sz w:val="20"/>
+      </w:rPr>
+    </w:lvl>
+    <w:lvl w:ilvl="7" w:tentative="1">
+      <w:start w:val="1"/>
+      <w:numFmt w:val="bullet"/>
+      <w:lvlText w:val=""/>
+      <w:lvlJc w:val="left"/>
+      <w:pPr>
+        <w:tabs>
+          <w:tab w:val="num" w:pos="5760"/>
+        </w:tabs>
+        <w:ind w:left="5760" w:hanging="360"/>
+      </w:pPr>
+      <w:rPr>
+        <w:rFonts w:ascii="Wingdings" w:hAnsi="Wingdings" w:hint="default"/>
+        <w:sz w:val="20"/>
+      </w:rPr>
+    </w:lvl>
+    <w:lvl w:ilvl="8" w:tentative="1">
+      <w:start w:val="1"/>
+      <w:numFmt w:val="bullet"/>
+      <w:lvlText w:val=""/>
+      <w:lvlJc w:val="left"/>
+      <w:pPr>
+        <w:tabs>
+          <w:tab w:val="num" w:pos="6480"/>
+        </w:tabs>
+        <w:ind w:left="6480" w:hanging="360"/>
+      </w:pPr>
+      <w:rPr>
+        <w:rFonts w:ascii="Wingdings" w:hAnsi="Wingdings" w:hint="default"/>
+        <w:sz w:val="20"/>
+      </w:rPr>
+    </w:lvl>
+  </w:abstractNum>
   <w:num w:numId="1">
     <w:abstractNumId w:val="0"/>
+  </w:num>
+  <w:num w:numId="2">
+    <w:abstractNumId w:val="1"/>
   </w:num>
 </w:numbering>
 </file>
@@ -977,6 +3131,100 @@
       <w:szCs w:val="24"/>
       <w:lang w:eastAsia="it-IT"/>
     </w:rPr>
+  </w:style>
+  <w:style w:type="character" w:styleId="Collegamentoipertestuale">
+    <w:name w:val="Hyperlink"/>
+    <w:basedOn w:val="Carpredefinitoparagrafo"/>
+    <w:uiPriority w:val="99"/>
+    <w:unhideWhenUsed/>
+    <w:rsid w:val="00465C4E"/>
+    <w:rPr>
+      <w:color w:val="0563C1" w:themeColor="hyperlink"/>
+      <w:u w:val="single"/>
+    </w:rPr>
+  </w:style>
+  <w:style w:type="character" w:customStyle="1" w:styleId="phpstringcolor">
+    <w:name w:val="phpstringcolor"/>
+    <w:basedOn w:val="Carpredefinitoparagrafo"/>
+    <w:rsid w:val="00465C4E"/>
+  </w:style>
+  <w:style w:type="paragraph" w:styleId="PreformattatoHTML">
+    <w:name w:val="HTML Preformatted"/>
+    <w:basedOn w:val="Normale"/>
+    <w:link w:val="PreformattatoHTMLCarattere"/>
+    <w:uiPriority w:val="99"/>
+    <w:semiHidden/>
+    <w:unhideWhenUsed/>
+    <w:rsid w:val="00EC681F"/>
+    <w:pPr>
+      <w:tabs>
+        <w:tab w:val="left" w:pos="916"/>
+        <w:tab w:val="left" w:pos="1832"/>
+        <w:tab w:val="left" w:pos="2748"/>
+        <w:tab w:val="left" w:pos="3664"/>
+        <w:tab w:val="left" w:pos="4580"/>
+        <w:tab w:val="left" w:pos="5496"/>
+        <w:tab w:val="left" w:pos="6412"/>
+        <w:tab w:val="left" w:pos="7328"/>
+        <w:tab w:val="left" w:pos="8244"/>
+        <w:tab w:val="left" w:pos="9160"/>
+        <w:tab w:val="left" w:pos="10076"/>
+        <w:tab w:val="left" w:pos="10992"/>
+        <w:tab w:val="left" w:pos="11908"/>
+        <w:tab w:val="left" w:pos="12824"/>
+        <w:tab w:val="left" w:pos="13740"/>
+        <w:tab w:val="left" w:pos="14656"/>
+      </w:tabs>
+      <w:spacing w:after="0" w:line="240" w:lineRule="auto"/>
+    </w:pPr>
+    <w:rPr>
+      <w:rFonts w:ascii="Courier New" w:eastAsia="Times New Roman" w:hAnsi="Courier New" w:cs="Courier New"/>
+      <w:sz w:val="20"/>
+      <w:szCs w:val="20"/>
+      <w:lang w:eastAsia="it-IT"/>
+    </w:rPr>
+  </w:style>
+  <w:style w:type="character" w:customStyle="1" w:styleId="PreformattatoHTMLCarattere">
+    <w:name w:val="Preformattato HTML Carattere"/>
+    <w:basedOn w:val="Carpredefinitoparagrafo"/>
+    <w:link w:val="PreformattatoHTML"/>
+    <w:uiPriority w:val="99"/>
+    <w:semiHidden/>
+    <w:rsid w:val="00EC681F"/>
+    <w:rPr>
+      <w:rFonts w:ascii="Courier New" w:eastAsia="Times New Roman" w:hAnsi="Courier New" w:cs="Courier New"/>
+      <w:sz w:val="20"/>
+      <w:szCs w:val="20"/>
+      <w:lang w:eastAsia="it-IT"/>
+    </w:rPr>
+  </w:style>
+  <w:style w:type="character" w:styleId="CodiceHTML">
+    <w:name w:val="HTML Code"/>
+    <w:basedOn w:val="Carpredefinitoparagrafo"/>
+    <w:uiPriority w:val="99"/>
+    <w:semiHidden/>
+    <w:unhideWhenUsed/>
+    <w:rsid w:val="00EC681F"/>
+    <w:rPr>
+      <w:rFonts w:ascii="Courier New" w:eastAsia="Times New Roman" w:hAnsi="Courier New" w:cs="Courier New"/>
+      <w:sz w:val="20"/>
+      <w:szCs w:val="20"/>
+    </w:rPr>
+  </w:style>
+  <w:style w:type="character" w:customStyle="1" w:styleId="hljs-variable">
+    <w:name w:val="hljs-variable"/>
+    <w:basedOn w:val="Carpredefinitoparagrafo"/>
+    <w:rsid w:val="00EC681F"/>
+  </w:style>
+  <w:style w:type="character" w:customStyle="1" w:styleId="hljs-keyword">
+    <w:name w:val="hljs-keyword"/>
+    <w:basedOn w:val="Carpredefinitoparagrafo"/>
+    <w:rsid w:val="00EC681F"/>
+  </w:style>
+  <w:style w:type="character" w:customStyle="1" w:styleId="phpglobalcolor">
+    <w:name w:val="phpglobalcolor"/>
+    <w:basedOn w:val="Carpredefinitoparagrafo"/>
+    <w:rsid w:val="0032698C"/>
   </w:style>
 </w:styles>
 </file>
@@ -1236,7 +3484,7 @@
   <a:extraClrSchemeLst/>
   <a:extLst>
     <a:ext uri="{05A4C25C-085E-4340-85A3-A5531E510DB2}">
-      <thm15:themeFamily xmlns="" xmlns:thm15="http://schemas.microsoft.com/office/thememl/2012/main" name="Office Theme" id="{62F939B6-93AF-4DB8-9C6B-D6C7DFDC589F}" vid="{4A3C46E8-61CC-4603-A589-7422A47A8E4A}"/>
+      <thm15:themeFamily xmlns:thm15="http://schemas.microsoft.com/office/thememl/2012/main" xmlns="" name="Office Theme" id="{62F939B6-93AF-4DB8-9C6B-D6C7DFDC589F}" vid="{4A3C46E8-61CC-4603-A589-7422A47A8E4A}"/>
     </a:ext>
   </a:extLst>
 </a:theme>

</xml_diff>